<commit_message>
ajout extraction externalid dans xml2
</commit_message>
<xml_diff>
--- a/extraire externalid des xml.docx
+++ b/extraire externalid des xml.docx
@@ -12,6 +12,19 @@
         <w:rPr>
           <w:lang w:val="en-US"/>
         </w:rPr>
+        <w:t>import os</w:t>
+      </w:r>
+    </w:p>
+    <w:p>
+      <w:pPr>
+        <w:rPr>
+          <w:lang w:val="en-US"/>
+        </w:rPr>
+      </w:pPr>
+      <w:r>
+        <w:rPr>
+          <w:lang w:val="en-US"/>
+        </w:rPr>
         <w:t>from lxml import etree</w:t>
       </w:r>
     </w:p>
@@ -32,39 +45,170 @@
         <w:rPr>
           <w:lang w:val="en-US"/>
         </w:rPr>
-        <w:t>def extract_external_id(file_path):</w:t>
-      </w:r>
-    </w:p>
-    <w:p>
+        <w:t>def extract_external_ids_from_file(file_path):</w:t>
+      </w:r>
+    </w:p>
+    <w:p>
+      <w:pPr>
+        <w:rPr>
+          <w:lang w:val="en-US"/>
+        </w:rPr>
+      </w:pPr>
+      <w:r>
+        <w:rPr>
+          <w:lang w:val="en-US"/>
+        </w:rPr>
+        <w:t xml:space="preserve">    # Charger et analyser le fichier XML</w:t>
+      </w:r>
+    </w:p>
+    <w:p>
+      <w:pPr>
+        <w:rPr>
+          <w:lang w:val="en-US"/>
+        </w:rPr>
+      </w:pPr>
+      <w:r>
+        <w:rPr>
+          <w:lang w:val="en-US"/>
+        </w:rPr>
+        <w:t xml:space="preserve">    tree = etree.parse(file_path)</w:t>
+      </w:r>
+    </w:p>
+    <w:p>
+      <w:pPr>
+        <w:rPr>
+          <w:lang w:val="en-US"/>
+        </w:rPr>
+      </w:pPr>
       <w:r>
         <w:rPr>
           <w:lang w:val="en-US"/>
         </w:rPr>
         <w:t xml:space="preserve">    </w:t>
       </w:r>
-      <w:r>
-        <w:t xml:space="preserve"># Charger et analyser le fichier XML avec </w:t>
-      </w:r>
-      <w:proofErr w:type="spellStart"/>
-      <w:r>
-        <w:t>lxml</w:t>
-      </w:r>
-      <w:proofErr w:type="spellEnd"/>
-    </w:p>
-    <w:p>
-      <w:pPr>
-        <w:rPr>
-          <w:lang w:val="en-US"/>
-        </w:rPr>
-      </w:pPr>
-      <w:r>
+    </w:p>
+    <w:p>
+      <w:pPr>
+        <w:rPr>
+          <w:lang w:val="en-US"/>
+        </w:rPr>
+      </w:pPr>
+      <w:r>
+        <w:rPr>
+          <w:lang w:val="en-US"/>
+        </w:rPr>
+        <w:t xml:space="preserve">    # XPath pour trouver les balises &lt;ExternalId&gt; dont le parent est &lt;Trade&gt;</w:t>
+      </w:r>
+    </w:p>
+    <w:p>
+      <w:pPr>
+        <w:rPr>
+          <w:lang w:val="en-US"/>
+        </w:rPr>
+      </w:pPr>
+      <w:r>
+        <w:rPr>
+          <w:lang w:val="en-US"/>
+        </w:rPr>
+        <w:t xml:space="preserve">    external_ids = []</w:t>
+      </w:r>
+    </w:p>
+    <w:p>
+      <w:pPr>
+        <w:rPr>
+          <w:lang w:val="en-US"/>
+        </w:rPr>
+      </w:pPr>
+      <w:r>
+        <w:rPr>
+          <w:lang w:val="en-US"/>
+        </w:rPr>
+        <w:t xml:space="preserve">    for external_id in tree.xpath("//*[local-name()='Trade']/*[local-name()='ExternalId']"):</w:t>
+      </w:r>
+    </w:p>
+    <w:p>
+      <w:pPr>
+        <w:rPr>
+          <w:lang w:val="en-US"/>
+        </w:rPr>
+      </w:pPr>
+      <w:r>
+        <w:rPr>
+          <w:lang w:val="en-US"/>
+        </w:rPr>
+        <w:t xml:space="preserve">        # Extraire la valeur textuelle de la balise &lt;ExternalId&gt;</w:t>
+      </w:r>
+    </w:p>
+    <w:p>
+      <w:pPr>
+        <w:rPr>
+          <w:lang w:val="en-US"/>
+        </w:rPr>
+      </w:pPr>
+      <w:r>
+        <w:rPr>
+          <w:lang w:val="en-US"/>
+        </w:rPr>
+        <w:t xml:space="preserve">        external_ids.append(external_id.text)</w:t>
+      </w:r>
+    </w:p>
+    <w:p>
+      <w:pPr>
+        <w:rPr>
+          <w:lang w:val="en-US"/>
+        </w:rPr>
+      </w:pPr>
+      <w:r>
+        <w:rPr>
+          <w:lang w:val="en-US"/>
+        </w:rPr>
         <w:t xml:space="preserve">    </w:t>
       </w:r>
-      <w:r>
-        <w:rPr>
-          <w:lang w:val="en-US"/>
-        </w:rPr>
-        <w:t>tree = etree.parse(file_path)</w:t>
+    </w:p>
+    <w:p>
+      <w:pPr>
+        <w:rPr>
+          <w:lang w:val="en-US"/>
+        </w:rPr>
+      </w:pPr>
+      <w:r>
+        <w:rPr>
+          <w:lang w:val="en-US"/>
+        </w:rPr>
+        <w:t xml:space="preserve">    return external_ids</w:t>
+      </w:r>
+    </w:p>
+    <w:p>
+      <w:pPr>
+        <w:rPr>
+          <w:lang w:val="en-US"/>
+        </w:rPr>
+      </w:pPr>
+    </w:p>
+    <w:p>
+      <w:pPr>
+        <w:rPr>
+          <w:lang w:val="en-US"/>
+        </w:rPr>
+      </w:pPr>
+      <w:r>
+        <w:rPr>
+          <w:lang w:val="en-US"/>
+        </w:rPr>
+        <w:t>def extract_from_folder(folder_path):</w:t>
+      </w:r>
+    </w:p>
+    <w:p>
+      <w:pPr>
+        <w:rPr>
+          <w:lang w:val="en-US"/>
+        </w:rPr>
+      </w:pPr>
+      <w:r>
+        <w:rPr>
+          <w:lang w:val="en-US"/>
+        </w:rPr>
+        <w:t xml:space="preserve">    all_external_ids = {}</w:t>
       </w:r>
     </w:p>
     <w:p>
@@ -81,233 +225,298 @@
       </w:r>
     </w:p>
     <w:p>
+      <w:pPr>
+        <w:rPr>
+          <w:lang w:val="en-US"/>
+        </w:rPr>
+      </w:pPr>
+      <w:r>
+        <w:rPr>
+          <w:lang w:val="en-US"/>
+        </w:rPr>
+        <w:t xml:space="preserve">    # Parcourir tous les fichiers dans le dossier</w:t>
+      </w:r>
+    </w:p>
+    <w:p>
+      <w:pPr>
+        <w:rPr>
+          <w:lang w:val="en-US"/>
+        </w:rPr>
+      </w:pPr>
+      <w:r>
+        <w:rPr>
+          <w:lang w:val="en-US"/>
+        </w:rPr>
+        <w:t xml:space="preserve">    for filename in os.listdir(folder_path):</w:t>
+      </w:r>
+    </w:p>
+    <w:p>
+      <w:pPr>
+        <w:rPr>
+          <w:lang w:val="en-US"/>
+        </w:rPr>
+      </w:pPr>
+      <w:r>
+        <w:rPr>
+          <w:lang w:val="en-US"/>
+        </w:rPr>
+        <w:t xml:space="preserve">        if filename.endswith(".xml"):</w:t>
+      </w:r>
+    </w:p>
+    <w:p>
+      <w:pPr>
+        <w:rPr>
+          <w:lang w:val="en-US"/>
+        </w:rPr>
+      </w:pPr>
+      <w:r>
+        <w:rPr>
+          <w:lang w:val="en-US"/>
+        </w:rPr>
+        <w:t xml:space="preserve">            file_path = os.path.join(folder_path, filename)</w:t>
+      </w:r>
+    </w:p>
+    <w:p>
+      <w:pPr>
+        <w:rPr>
+          <w:lang w:val="en-US"/>
+        </w:rPr>
+      </w:pPr>
+      <w:r>
+        <w:rPr>
+          <w:lang w:val="en-US"/>
+        </w:rPr>
+        <w:t xml:space="preserve">            print(f"Traitement du fichier : {file_path}")</w:t>
+      </w:r>
+    </w:p>
+    <w:p>
+      <w:pPr>
+        <w:rPr>
+          <w:lang w:val="en-US"/>
+        </w:rPr>
+      </w:pPr>
+      <w:r>
+        <w:rPr>
+          <w:lang w:val="en-US"/>
+        </w:rPr>
+        <w:t xml:space="preserve">            </w:t>
+      </w:r>
+    </w:p>
+    <w:p>
+      <w:pPr>
+        <w:rPr>
+          <w:lang w:val="en-US"/>
+        </w:rPr>
+      </w:pPr>
+      <w:r>
+        <w:rPr>
+          <w:lang w:val="en-US"/>
+        </w:rPr>
+        <w:t xml:space="preserve">            # Extraire les ExternalId du fichier courant</w:t>
+      </w:r>
+    </w:p>
+    <w:p>
+      <w:pPr>
+        <w:rPr>
+          <w:lang w:val="en-US"/>
+        </w:rPr>
+      </w:pPr>
+      <w:r>
+        <w:rPr>
+          <w:lang w:val="en-US"/>
+        </w:rPr>
+        <w:t xml:space="preserve">            external_ids = extract_external_ids_from_file(file_path)</w:t>
+      </w:r>
+    </w:p>
+    <w:p>
+      <w:pPr>
+        <w:rPr>
+          <w:lang w:val="en-US"/>
+        </w:rPr>
+      </w:pPr>
+      <w:r>
+        <w:rPr>
+          <w:lang w:val="en-US"/>
+        </w:rPr>
+        <w:t xml:space="preserve">            </w:t>
+      </w:r>
+    </w:p>
+    <w:p>
+      <w:pPr>
+        <w:rPr>
+          <w:lang w:val="en-US"/>
+        </w:rPr>
+      </w:pPr>
+      <w:r>
+        <w:rPr>
+          <w:lang w:val="en-US"/>
+        </w:rPr>
+        <w:t xml:space="preserve">            # Ajouter les résultats pour chaque fichier</w:t>
+      </w:r>
+    </w:p>
+    <w:p>
+      <w:pPr>
+        <w:rPr>
+          <w:lang w:val="en-US"/>
+        </w:rPr>
+      </w:pPr>
+      <w:r>
+        <w:rPr>
+          <w:lang w:val="en-US"/>
+        </w:rPr>
+        <w:t xml:space="preserve">            if external_ids:</w:t>
+      </w:r>
+    </w:p>
+    <w:p>
+      <w:pPr>
+        <w:rPr>
+          <w:lang w:val="en-US"/>
+        </w:rPr>
+      </w:pPr>
+      <w:r>
+        <w:rPr>
+          <w:lang w:val="en-US"/>
+        </w:rPr>
+        <w:t xml:space="preserve">                all_external_ids[filename] = external_ids</w:t>
+      </w:r>
+    </w:p>
+    <w:p>
+      <w:pPr>
+        <w:rPr>
+          <w:lang w:val="en-US"/>
+        </w:rPr>
+      </w:pPr>
       <w:r>
         <w:rPr>
           <w:lang w:val="en-US"/>
         </w:rPr>
         <w:t xml:space="preserve">    </w:t>
       </w:r>
-      <w:r>
-        <w:t># Rechercher toutes les balises &lt;</w:t>
-      </w:r>
-      <w:proofErr w:type="spellStart"/>
-      <w:r>
-        <w:t>ExternalId</w:t>
-      </w:r>
-      <w:proofErr w:type="spellEnd"/>
-      <w:r>
-        <w:t>&gt;</w:t>
-      </w:r>
-    </w:p>
-    <w:p>
-      <w:pPr>
-        <w:rPr>
-          <w:lang w:val="en-US"/>
-        </w:rPr>
-      </w:pPr>
-      <w:r>
-        <w:t xml:space="preserve">    </w:t>
-      </w:r>
-      <w:r>
-        <w:rPr>
-          <w:lang w:val="en-US"/>
-        </w:rPr>
-        <w:t>external_ids = []</w:t>
-      </w:r>
-    </w:p>
-    <w:p>
-      <w:pPr>
-        <w:rPr>
-          <w:lang w:val="en-US"/>
-        </w:rPr>
-      </w:pPr>
-      <w:r>
-        <w:rPr>
-          <w:lang w:val="en-US"/>
-        </w:rPr>
-        <w:t xml:space="preserve">    for external_id in tree.xpath("//ExternalId"):</w:t>
-      </w:r>
-    </w:p>
-    <w:p>
-      <w:r>
-        <w:rPr>
-          <w:lang w:val="en-US"/>
-        </w:rPr>
-        <w:t xml:space="preserve">        </w:t>
-      </w:r>
-      <w:r>
-        <w:t># Extraire le texte contenu dans la balise &lt;</w:t>
-      </w:r>
-      <w:proofErr w:type="spellStart"/>
-      <w:r>
-        <w:t>ExternalId</w:t>
-      </w:r>
-      <w:proofErr w:type="spellEnd"/>
-      <w:r>
-        <w:t>&gt;</w:t>
-      </w:r>
-    </w:p>
-    <w:p>
-      <w:pPr>
-        <w:rPr>
-          <w:lang w:val="en-US"/>
-        </w:rPr>
-      </w:pPr>
-      <w:r>
-        <w:t xml:space="preserve">        </w:t>
-      </w:r>
-      <w:r>
-        <w:rPr>
-          <w:lang w:val="en-US"/>
-        </w:rPr>
-        <w:t>external_ids.append(external_id.text)</w:t>
-      </w:r>
-    </w:p>
-    <w:p>
-      <w:pPr>
-        <w:rPr>
-          <w:lang w:val="en-US"/>
-        </w:rPr>
-      </w:pPr>
-      <w:r>
-        <w:rPr>
-          <w:lang w:val="en-US"/>
-        </w:rPr>
-        <w:t xml:space="preserve">    </w:t>
-      </w:r>
-    </w:p>
-    <w:p>
-      <w:r>
-        <w:rPr>
-          <w:lang w:val="en-US"/>
-        </w:rPr>
-        <w:t xml:space="preserve">    </w:t>
-      </w:r>
-      <w:proofErr w:type="gramStart"/>
-      <w:r>
-        <w:t>return</w:t>
-      </w:r>
-      <w:proofErr w:type="gramEnd"/>
-      <w:r>
-        <w:t xml:space="preserve"> </w:t>
-      </w:r>
-      <w:proofErr w:type="spellStart"/>
-      <w:r>
-        <w:t>external_ids</w:t>
-      </w:r>
-      <w:proofErr w:type="spellEnd"/>
-    </w:p>
-    <w:p/>
-    <w:p>
-      <w:r>
+    </w:p>
+    <w:p>
+      <w:pPr>
+        <w:rPr>
+          <w:lang w:val="en-US"/>
+        </w:rPr>
+      </w:pPr>
+      <w:r>
+        <w:rPr>
+          <w:lang w:val="en-US"/>
+        </w:rPr>
+        <w:t xml:space="preserve">    return all_external_ids</w:t>
+      </w:r>
+    </w:p>
+    <w:p>
+      <w:pPr>
+        <w:rPr>
+          <w:lang w:val="en-US"/>
+        </w:rPr>
+      </w:pPr>
+    </w:p>
+    <w:p>
+      <w:pPr>
+        <w:rPr>
+          <w:lang w:val="en-US"/>
+        </w:rPr>
+      </w:pPr>
+      <w:r>
+        <w:rPr>
+          <w:lang w:val="en-US"/>
+        </w:rPr>
         <w:t># Exemple d'utilisation</w:t>
       </w:r>
     </w:p>
     <w:p>
-      <w:proofErr w:type="spellStart"/>
-      <w:proofErr w:type="gramStart"/>
-      <w:r>
-        <w:t>file</w:t>
-      </w:r>
-      <w:proofErr w:type="gramEnd"/>
-      <w:r>
-        <w:t>_path</w:t>
-      </w:r>
-      <w:proofErr w:type="spellEnd"/>
-      <w:r>
-        <w:t xml:space="preserve"> = "chemin_vers_ton_fichier.xml"</w:t>
-      </w:r>
-    </w:p>
-    <w:p>
-      <w:proofErr w:type="spellStart"/>
-      <w:proofErr w:type="gramStart"/>
-      <w:r>
-        <w:t>external</w:t>
-      </w:r>
-      <w:proofErr w:type="gramEnd"/>
-      <w:r>
-        <w:t>_ids</w:t>
-      </w:r>
-      <w:proofErr w:type="spellEnd"/>
-      <w:r>
-        <w:t xml:space="preserve"> = </w:t>
-      </w:r>
-      <w:proofErr w:type="spellStart"/>
-      <w:r>
-        <w:t>extract_external_id</w:t>
-      </w:r>
-      <w:proofErr w:type="spellEnd"/>
-      <w:r>
-        <w:t>(</w:t>
-      </w:r>
-      <w:proofErr w:type="spellStart"/>
-      <w:r>
-        <w:t>file_path</w:t>
-      </w:r>
-      <w:proofErr w:type="spellEnd"/>
-      <w:r>
-        <w:t>)</w:t>
-      </w:r>
-    </w:p>
-    <w:p/>
-    <w:p>
-      <w:r>
-        <w:t xml:space="preserve"># Afficher les </w:t>
-      </w:r>
-      <w:proofErr w:type="spellStart"/>
-      <w:r>
-        <w:t>external_ids</w:t>
-      </w:r>
-      <w:proofErr w:type="spellEnd"/>
-      <w:r>
-        <w:t xml:space="preserve"> extraits</w:t>
-      </w:r>
-    </w:p>
-    <w:p>
-      <w:pPr>
-        <w:rPr>
-          <w:lang w:val="en-US"/>
-        </w:rPr>
-      </w:pPr>
-      <w:r>
-        <w:rPr>
-          <w:lang w:val="en-US"/>
-        </w:rPr>
-        <w:t>for external_id in external_ids:</w:t>
-      </w:r>
-    </w:p>
-    <w:p>
-      <w:r>
-        <w:rPr>
-          <w:lang w:val="en-US"/>
-        </w:rPr>
-        <w:t xml:space="preserve">    </w:t>
-      </w:r>
-      <w:proofErr w:type="spellStart"/>
-      <w:proofErr w:type="gramStart"/>
-      <w:r>
-        <w:t>print</w:t>
-      </w:r>
-      <w:proofErr w:type="spellEnd"/>
-      <w:r>
-        <w:t>(</w:t>
-      </w:r>
-      <w:proofErr w:type="spellStart"/>
-      <w:proofErr w:type="gramEnd"/>
-      <w:r>
-        <w:t>f"ExternalId</w:t>
-      </w:r>
-      <w:proofErr w:type="spellEnd"/>
-      <w:r>
-        <w:t xml:space="preserve"> trouvé : {</w:t>
-      </w:r>
-      <w:proofErr w:type="spellStart"/>
-      <w:r>
-        <w:t>external_id</w:t>
-      </w:r>
-      <w:proofErr w:type="spellEnd"/>
-      <w:r>
-        <w:t>}")</w:t>
+      <w:pPr>
+        <w:rPr>
+          <w:lang w:val="en-US"/>
+        </w:rPr>
+      </w:pPr>
+      <w:r>
+        <w:rPr>
+          <w:lang w:val="en-US"/>
+        </w:rPr>
+        <w:t>folder_path = "chemin_vers_ton_dossier_de_fichiers_xml"</w:t>
+      </w:r>
+    </w:p>
+    <w:p>
+      <w:pPr>
+        <w:rPr>
+          <w:lang w:val="en-US"/>
+        </w:rPr>
+      </w:pPr>
+      <w:r>
+        <w:rPr>
+          <w:lang w:val="en-US"/>
+        </w:rPr>
+        <w:t>results = extract_from_folder(folder_path)</w:t>
+      </w:r>
+    </w:p>
+    <w:p>
+      <w:pPr>
+        <w:rPr>
+          <w:lang w:val="en-US"/>
+        </w:rPr>
+      </w:pPr>
+    </w:p>
+    <w:p>
+      <w:pPr>
+        <w:rPr>
+          <w:lang w:val="en-US"/>
+        </w:rPr>
+      </w:pPr>
+      <w:r>
+        <w:rPr>
+          <w:lang w:val="en-US"/>
+        </w:rPr>
+        <w:t># Afficher les ExternalIds extraits pour chaque fichier</w:t>
+      </w:r>
+    </w:p>
+    <w:p>
+      <w:pPr>
+        <w:rPr>
+          <w:lang w:val="en-US"/>
+        </w:rPr>
+      </w:pPr>
+      <w:r>
+        <w:rPr>
+          <w:lang w:val="en-US"/>
+        </w:rPr>
+        <w:t>for filename, external_ids in results.items():</w:t>
+      </w:r>
+    </w:p>
+    <w:p>
+      <w:pPr>
+        <w:rPr>
+          <w:lang w:val="en-US"/>
+        </w:rPr>
+      </w:pPr>
+      <w:r>
+        <w:rPr>
+          <w:lang w:val="en-US"/>
+        </w:rPr>
+        <w:t xml:space="preserve">    print(f"\nFichier : {filename}")</w:t>
+      </w:r>
+    </w:p>
+    <w:p>
+      <w:pPr>
+        <w:rPr>
+          <w:lang w:val="en-US"/>
+        </w:rPr>
+      </w:pPr>
+      <w:r>
+        <w:rPr>
+          <w:lang w:val="en-US"/>
+        </w:rPr>
+        <w:t xml:space="preserve">    for external_id in external_ids:</w:t>
+      </w:r>
+    </w:p>
+    <w:p>
+      <w:r>
+        <w:rPr>
+          <w:lang w:val="en-US"/>
+        </w:rPr>
+        <w:t xml:space="preserve">        print(f"  ExternalId trouvé : {external_id}")</w:t>
       </w:r>
     </w:p>
     <w:sectPr>

</xml_diff>